<commit_message>
new stuff added in this new commit
</commit_message>
<xml_diff>
--- a/final documents of expts/Expt2NNDL.docx
+++ b/final documents of expts/Expt2NNDL.docx
@@ -188,31 +188,7 @@
         <w:t xml:space="preserve">Theory: </w:t>
       </w:r>
       <w:r>
-        <w:t xml:space="preserve">Neural Networks are networks of interconnected neurons, for example in human brains. Artificial Neural Networks are highly connected to other </w:t>
-      </w:r>
-      <w:proofErr w:type="gramStart"/>
-      <w:r>
-        <w:t>neurons, and</w:t>
-      </w:r>
-      <w:proofErr w:type="gramEnd"/>
-      <w:r>
-        <w:t xml:space="preserve"> </w:t>
-      </w:r>
-      <w:proofErr w:type="gramStart"/>
-      <w:r>
-        <w:t>performs</w:t>
-      </w:r>
-      <w:proofErr w:type="gramEnd"/>
-      <w:r>
-        <w:t xml:space="preserve"> computations by combining signals from other neurons. Outputs of these computations may be transmitted to one or more other neurons. The neurons are </w:t>
-      </w:r>
-      <w:proofErr w:type="gramStart"/>
-      <w:r>
-        <w:t>connected together</w:t>
-      </w:r>
-      <w:proofErr w:type="gramEnd"/>
-      <w:r>
-        <w:t xml:space="preserve"> in a specific way to perform a particular task. A neural network is a function. It consists of basically:</w:t>
+        <w:t>Neural Networks are networks of interconnected neurons, for example in human brains. Artificial Neural Networks are highly connected to other neurons, and performs computations by combining signals from other neurons. Outputs of these computations may be transmitted to one or more other neurons. The neurons are connected together in a specific way to perform a particular task. A neural network is a function. It consists of basically:</w:t>
       </w:r>
     </w:p>
     <w:p>
@@ -463,15 +439,7 @@
         <w:jc w:val="both"/>
       </w:pPr>
       <w:r>
-        <w:t xml:space="preserve">Perceptron Neural Network is motivated by the biological neuron. A </w:t>
-      </w:r>
-      <w:proofErr w:type="gramStart"/>
-      <w:r>
-        <w:t>perceptron</w:t>
-      </w:r>
-      <w:proofErr w:type="gramEnd"/>
-      <w:r>
-        <w:t xml:space="preserve"> is a computing</w:t>
+        <w:t>Perceptron Neural Network is motivated by the biological neuron. A perceptron is a computing</w:t>
       </w:r>
       <w:r>
         <w:rPr>
@@ -600,13 +568,18 @@
         <w:spacing w:line="360" w:lineRule="auto"/>
         <w:jc w:val="both"/>
         <w:sectPr>
-          <w:headerReference w:type="default" r:id="rId7"/>
-          <w:footerReference w:type="default" r:id="rId8"/>
+          <w:headerReference w:type="even" r:id="rId7"/>
+          <w:headerReference w:type="default" r:id="rId8"/>
+          <w:footerReference w:type="even" r:id="rId9"/>
+          <w:footerReference w:type="default" r:id="rId10"/>
+          <w:headerReference w:type="first" r:id="rId11"/>
+          <w:footerReference w:type="first" r:id="rId12"/>
           <w:type w:val="continuous"/>
           <w:pgSz w:w="12240" w:h="15840"/>
-          <w:pgMar w:top="1380" w:right="1440" w:bottom="280" w:left="1440" w:header="720" w:footer="720" w:gutter="0"/>
+          <w:pgMar w:top="1380" w:right="1440" w:bottom="280" w:left="1440" w:header="720" w:footer="510" w:gutter="0"/>
           <w:pgNumType w:start="15"/>
           <w:cols w:space="720"/>
+          <w:docGrid w:linePitch="299"/>
         </w:sectPr>
       </w:pPr>
     </w:p>
@@ -692,7 +665,7 @@
                     <pic:cNvPicPr/>
                   </pic:nvPicPr>
                   <pic:blipFill>
-                    <a:blip r:embed="rId9" cstate="print"/>
+                    <a:blip r:embed="rId13" cstate="print"/>
                     <a:stretch>
                       <a:fillRect/>
                     </a:stretch>
@@ -765,7 +738,7 @@
                     <pic:cNvPicPr/>
                   </pic:nvPicPr>
                   <pic:blipFill>
-                    <a:blip r:embed="rId10" cstate="print"/>
+                    <a:blip r:embed="rId14" cstate="print"/>
                     <a:stretch>
                       <a:fillRect/>
                     </a:stretch>
@@ -916,15 +889,7 @@
         <w:jc w:val="both"/>
       </w:pPr>
       <w:r>
-        <w:t xml:space="preserve">During training, neural networks make predictions based on the input data. When these predictions are incorrect, the network adjusts the connections (weights) between neurons. This iterative process helps the network improve over time, </w:t>
-      </w:r>
-      <w:proofErr w:type="gramStart"/>
-      <w:r>
-        <w:t>similar to</w:t>
-      </w:r>
-      <w:proofErr w:type="gramEnd"/>
-      <w:r>
-        <w:t xml:space="preserve"> learning from </w:t>
+        <w:t xml:space="preserve">During training, neural networks make predictions based on the input data. When these predictions are incorrect, the network adjusts the connections (weights) between neurons. This iterative process helps the network improve over time, similar to learning from </w:t>
       </w:r>
       <w:r>
         <w:rPr>
@@ -1455,9 +1420,11 @@
           <w:sz w:val="24"/>
         </w:rPr>
         <w:sectPr>
+          <w:footerReference w:type="default" r:id="rId15"/>
           <w:pgSz w:w="12240" w:h="15840"/>
-          <w:pgMar w:top="1440" w:right="1440" w:bottom="976" w:left="1440" w:header="720" w:footer="720" w:gutter="0"/>
+          <w:pgMar w:top="1440" w:right="1440" w:bottom="976" w:left="1440" w:header="113" w:footer="510" w:gutter="0"/>
           <w:cols w:space="720"/>
+          <w:docGrid w:linePitch="299"/>
         </w:sectPr>
       </w:pPr>
     </w:p>
@@ -2916,62 +2883,62 @@
           <w:rFonts w:asciiTheme="majorEastAsia" w:eastAsiaTheme="majorEastAsia" w:hAnsiTheme="majorEastAsia"/>
           <w:lang w:val="en-AE"/>
         </w:rPr>
+        <w:t xml:space="preserve">            d_a1 = </w:t>
+      </w:r>
+      <w:proofErr w:type="spellStart"/>
+      <w:r>
+        <w:rPr>
+          <w:rFonts w:asciiTheme="majorEastAsia" w:eastAsiaTheme="majorEastAsia" w:hAnsiTheme="majorEastAsia"/>
+          <w:lang w:val="en-AE"/>
+        </w:rPr>
+        <w:t>error_hidden</w:t>
+      </w:r>
+      <w:proofErr w:type="spellEnd"/>
+      <w:r>
+        <w:rPr>
+          <w:rFonts w:asciiTheme="majorEastAsia" w:eastAsiaTheme="majorEastAsia" w:hAnsiTheme="majorEastAsia"/>
+          <w:lang w:val="en-AE"/>
+        </w:rPr>
+        <w:t xml:space="preserve"> * </w:t>
+      </w:r>
+      <w:proofErr w:type="spellStart"/>
+      <w:r>
+        <w:rPr>
+          <w:rFonts w:asciiTheme="majorEastAsia" w:eastAsiaTheme="majorEastAsia" w:hAnsiTheme="majorEastAsia"/>
+          <w:lang w:val="en-AE"/>
+        </w:rPr>
+        <w:t>sigmoid_derivative</w:t>
+      </w:r>
+      <w:proofErr w:type="spellEnd"/>
+      <w:r>
+        <w:rPr>
+          <w:rFonts w:asciiTheme="majorEastAsia" w:eastAsiaTheme="majorEastAsia" w:hAnsiTheme="majorEastAsia"/>
+          <w:lang w:val="en-AE"/>
+        </w:rPr>
+        <w:t>(a1)</w:t>
+      </w:r>
+    </w:p>
+    <w:p>
+      <w:pPr>
+        <w:rPr>
+          <w:rFonts w:asciiTheme="majorEastAsia" w:eastAsiaTheme="majorEastAsia" w:hAnsiTheme="majorEastAsia"/>
+          <w:lang w:val="en-AE"/>
+        </w:rPr>
+      </w:pPr>
+    </w:p>
+    <w:p>
+      <w:pPr>
+        <w:rPr>
+          <w:rFonts w:asciiTheme="majorEastAsia" w:eastAsiaTheme="majorEastAsia" w:hAnsiTheme="majorEastAsia"/>
+          <w:lang w:val="en-AE"/>
+        </w:rPr>
+      </w:pPr>
+      <w:r>
+        <w:rPr>
+          <w:rFonts w:asciiTheme="majorEastAsia" w:eastAsiaTheme="majorEastAsia" w:hAnsiTheme="majorEastAsia"/>
+          <w:lang w:val="en-AE"/>
+        </w:rPr>
         <w:lastRenderedPageBreak/>
-        <w:t xml:space="preserve">            d_a1 = </w:t>
-      </w:r>
-      <w:proofErr w:type="spellStart"/>
-      <w:r>
-        <w:rPr>
-          <w:rFonts w:asciiTheme="majorEastAsia" w:eastAsiaTheme="majorEastAsia" w:hAnsiTheme="majorEastAsia"/>
-          <w:lang w:val="en-AE"/>
-        </w:rPr>
-        <w:t>error_hidden</w:t>
-      </w:r>
-      <w:proofErr w:type="spellEnd"/>
-      <w:r>
-        <w:rPr>
-          <w:rFonts w:asciiTheme="majorEastAsia" w:eastAsiaTheme="majorEastAsia" w:hAnsiTheme="majorEastAsia"/>
-          <w:lang w:val="en-AE"/>
-        </w:rPr>
-        <w:t xml:space="preserve"> * </w:t>
-      </w:r>
-      <w:proofErr w:type="spellStart"/>
-      <w:r>
-        <w:rPr>
-          <w:rFonts w:asciiTheme="majorEastAsia" w:eastAsiaTheme="majorEastAsia" w:hAnsiTheme="majorEastAsia"/>
-          <w:lang w:val="en-AE"/>
-        </w:rPr>
-        <w:t>sigmoid_derivative</w:t>
-      </w:r>
-      <w:proofErr w:type="spellEnd"/>
-      <w:r>
-        <w:rPr>
-          <w:rFonts w:asciiTheme="majorEastAsia" w:eastAsiaTheme="majorEastAsia" w:hAnsiTheme="majorEastAsia"/>
-          <w:lang w:val="en-AE"/>
-        </w:rPr>
-        <w:t>(a1)</w:t>
-      </w:r>
-    </w:p>
-    <w:p>
-      <w:pPr>
-        <w:rPr>
-          <w:rFonts w:asciiTheme="majorEastAsia" w:eastAsiaTheme="majorEastAsia" w:hAnsiTheme="majorEastAsia"/>
-          <w:lang w:val="en-AE"/>
-        </w:rPr>
-      </w:pPr>
-    </w:p>
-    <w:p>
-      <w:pPr>
-        <w:rPr>
-          <w:rFonts w:asciiTheme="majorEastAsia" w:eastAsiaTheme="majorEastAsia" w:hAnsiTheme="majorEastAsia"/>
-          <w:lang w:val="en-AE"/>
-        </w:rPr>
-      </w:pPr>
-      <w:r>
-        <w:rPr>
-          <w:rFonts w:asciiTheme="majorEastAsia" w:eastAsiaTheme="majorEastAsia" w:hAnsiTheme="majorEastAsia"/>
-          <w:lang w:val="en-AE"/>
-        </w:rPr>
         <w:t>            # Update weights</w:t>
       </w:r>
     </w:p>
@@ -4867,6 +4834,228 @@
           <w:lang w:val="en-AE"/>
         </w:rPr>
         <w:t>)</w:t>
+      </w:r>
+    </w:p>
+    <w:p>
+      <w:pPr>
+        <w:rPr>
+          <w:rFonts w:asciiTheme="majorEastAsia" w:eastAsiaTheme="majorEastAsia" w:hAnsiTheme="majorEastAsia"/>
+          <w:lang w:val="en-AE"/>
+        </w:rPr>
+      </w:pPr>
+      <w:r>
+        <w:rPr>
+          <w:rFonts w:asciiTheme="majorEastAsia" w:eastAsiaTheme="majorEastAsia" w:hAnsiTheme="majorEastAsia"/>
+          <w:lang w:val="en-AE"/>
+        </w:rPr>
+        <w:t xml:space="preserve">            </w:t>
+      </w:r>
+      <w:proofErr w:type="spellStart"/>
+      <w:proofErr w:type="gramStart"/>
+      <w:r>
+        <w:rPr>
+          <w:rFonts w:asciiTheme="majorEastAsia" w:eastAsiaTheme="majorEastAsia" w:hAnsiTheme="majorEastAsia"/>
+          <w:lang w:val="en-AE"/>
+        </w:rPr>
+        <w:t>plt.scatter</w:t>
+      </w:r>
+      <w:proofErr w:type="spellEnd"/>
+      <w:proofErr w:type="gramEnd"/>
+      <w:r>
+        <w:rPr>
+          <w:rFonts w:asciiTheme="majorEastAsia" w:eastAsiaTheme="majorEastAsia" w:hAnsiTheme="majorEastAsia"/>
+          <w:lang w:val="en-AE"/>
+        </w:rPr>
+        <w:t>(X</w:t>
+      </w:r>
+      <w:proofErr w:type="gramStart"/>
+      <w:r>
+        <w:rPr>
+          <w:rFonts w:asciiTheme="majorEastAsia" w:eastAsiaTheme="majorEastAsia" w:hAnsiTheme="majorEastAsia"/>
+          <w:lang w:val="en-AE"/>
+        </w:rPr>
+        <w:t>[:,</w:t>
+      </w:r>
+      <w:proofErr w:type="gramEnd"/>
+      <w:r>
+        <w:rPr>
+          <w:rFonts w:asciiTheme="majorEastAsia" w:eastAsiaTheme="majorEastAsia" w:hAnsiTheme="majorEastAsia"/>
+          <w:lang w:val="en-AE"/>
+        </w:rPr>
+        <w:t>0], X</w:t>
+      </w:r>
+      <w:proofErr w:type="gramStart"/>
+      <w:r>
+        <w:rPr>
+          <w:rFonts w:asciiTheme="majorEastAsia" w:eastAsiaTheme="majorEastAsia" w:hAnsiTheme="majorEastAsia"/>
+          <w:lang w:val="en-AE"/>
+        </w:rPr>
+        <w:t>[:,</w:t>
+      </w:r>
+      <w:proofErr w:type="gramEnd"/>
+      <w:r>
+        <w:rPr>
+          <w:rFonts w:asciiTheme="majorEastAsia" w:eastAsiaTheme="majorEastAsia" w:hAnsiTheme="majorEastAsia"/>
+          <w:lang w:val="en-AE"/>
+        </w:rPr>
+        <w:t>1], c=y</w:t>
+      </w:r>
+      <w:proofErr w:type="gramStart"/>
+      <w:r>
+        <w:rPr>
+          <w:rFonts w:asciiTheme="majorEastAsia" w:eastAsiaTheme="majorEastAsia" w:hAnsiTheme="majorEastAsia"/>
+          <w:lang w:val="en-AE"/>
+        </w:rPr>
+        <w:t>[:,</w:t>
+      </w:r>
+      <w:proofErr w:type="gramEnd"/>
+      <w:r>
+        <w:rPr>
+          <w:rFonts w:asciiTheme="majorEastAsia" w:eastAsiaTheme="majorEastAsia" w:hAnsiTheme="majorEastAsia"/>
+          <w:lang w:val="en-AE"/>
+        </w:rPr>
+        <w:t xml:space="preserve">0], s=100, </w:t>
+      </w:r>
+      <w:proofErr w:type="spellStart"/>
+      <w:r>
+        <w:rPr>
+          <w:rFonts w:asciiTheme="majorEastAsia" w:eastAsiaTheme="majorEastAsia" w:hAnsiTheme="majorEastAsia"/>
+          <w:lang w:val="en-AE"/>
+        </w:rPr>
+        <w:t>edgecolors</w:t>
+      </w:r>
+      <w:proofErr w:type="spellEnd"/>
+      <w:r>
+        <w:rPr>
+          <w:rFonts w:asciiTheme="majorEastAsia" w:eastAsiaTheme="majorEastAsia" w:hAnsiTheme="majorEastAsia"/>
+          <w:lang w:val="en-AE"/>
+        </w:rPr>
+        <w:t xml:space="preserve">='k', </w:t>
+      </w:r>
+      <w:proofErr w:type="spellStart"/>
+      <w:proofErr w:type="gramStart"/>
+      <w:r>
+        <w:rPr>
+          <w:rFonts w:asciiTheme="majorEastAsia" w:eastAsiaTheme="majorEastAsia" w:hAnsiTheme="majorEastAsia"/>
+          <w:lang w:val="en-AE"/>
+        </w:rPr>
+        <w:t>cmap</w:t>
+      </w:r>
+      <w:proofErr w:type="spellEnd"/>
+      <w:r>
+        <w:rPr>
+          <w:rFonts w:asciiTheme="majorEastAsia" w:eastAsiaTheme="majorEastAsia" w:hAnsiTheme="majorEastAsia"/>
+          <w:lang w:val="en-AE"/>
+        </w:rPr>
+        <w:t>=</w:t>
+      </w:r>
+      <w:proofErr w:type="spellStart"/>
+      <w:r>
+        <w:rPr>
+          <w:rFonts w:asciiTheme="majorEastAsia" w:eastAsiaTheme="majorEastAsia" w:hAnsiTheme="majorEastAsia"/>
+          <w:lang w:val="en-AE"/>
+        </w:rPr>
+        <w:t>plt.cm.RdYlBu</w:t>
+      </w:r>
+      <w:proofErr w:type="spellEnd"/>
+      <w:proofErr w:type="gramEnd"/>
+      <w:r>
+        <w:rPr>
+          <w:rFonts w:asciiTheme="majorEastAsia" w:eastAsiaTheme="majorEastAsia" w:hAnsiTheme="majorEastAsia"/>
+          <w:lang w:val="en-AE"/>
+        </w:rPr>
+        <w:t>)</w:t>
+      </w:r>
+    </w:p>
+    <w:p>
+      <w:pPr>
+        <w:rPr>
+          <w:rFonts w:asciiTheme="majorEastAsia" w:eastAsiaTheme="majorEastAsia" w:hAnsiTheme="majorEastAsia"/>
+          <w:lang w:val="en-AE"/>
+        </w:rPr>
+      </w:pPr>
+      <w:r>
+        <w:rPr>
+          <w:rFonts w:asciiTheme="majorEastAsia" w:eastAsiaTheme="majorEastAsia" w:hAnsiTheme="majorEastAsia"/>
+          <w:lang w:val="en-AE"/>
+        </w:rPr>
+        <w:t xml:space="preserve">            </w:t>
+      </w:r>
+      <w:proofErr w:type="spellStart"/>
+      <w:proofErr w:type="gramStart"/>
+      <w:r>
+        <w:rPr>
+          <w:rFonts w:asciiTheme="majorEastAsia" w:eastAsiaTheme="majorEastAsia" w:hAnsiTheme="majorEastAsia"/>
+          <w:lang w:val="en-AE"/>
+        </w:rPr>
+        <w:t>plt.title</w:t>
+      </w:r>
+      <w:proofErr w:type="spellEnd"/>
+      <w:proofErr w:type="gramEnd"/>
+      <w:r>
+        <w:rPr>
+          <w:rFonts w:asciiTheme="majorEastAsia" w:eastAsiaTheme="majorEastAsia" w:hAnsiTheme="majorEastAsia"/>
+          <w:lang w:val="en-AE"/>
+        </w:rPr>
+        <w:t>(f"{</w:t>
+      </w:r>
+      <w:proofErr w:type="spellStart"/>
+      <w:proofErr w:type="gramStart"/>
+      <w:r>
+        <w:rPr>
+          <w:rFonts w:asciiTheme="majorEastAsia" w:eastAsiaTheme="majorEastAsia" w:hAnsiTheme="majorEastAsia"/>
+          <w:lang w:val="en-AE"/>
+        </w:rPr>
+        <w:t>self.gate</w:t>
+      </w:r>
+      <w:proofErr w:type="gramEnd"/>
+      <w:r>
+        <w:rPr>
+          <w:rFonts w:asciiTheme="majorEastAsia" w:eastAsiaTheme="majorEastAsia" w:hAnsiTheme="majorEastAsia"/>
+          <w:lang w:val="en-AE"/>
+        </w:rPr>
+        <w:t>_name</w:t>
+      </w:r>
+      <w:proofErr w:type="spellEnd"/>
+      <w:r>
+        <w:rPr>
+          <w:rFonts w:asciiTheme="majorEastAsia" w:eastAsiaTheme="majorEastAsia" w:hAnsiTheme="majorEastAsia"/>
+          <w:lang w:val="en-AE"/>
+        </w:rPr>
+        <w:t>} Gate Decision Boundary")</w:t>
+      </w:r>
+    </w:p>
+    <w:p>
+      <w:pPr>
+        <w:rPr>
+          <w:rFonts w:asciiTheme="majorEastAsia" w:eastAsiaTheme="majorEastAsia" w:hAnsiTheme="majorEastAsia"/>
+          <w:lang w:val="en-AE"/>
+        </w:rPr>
+      </w:pPr>
+      <w:r>
+        <w:rPr>
+          <w:rFonts w:asciiTheme="majorEastAsia" w:eastAsiaTheme="majorEastAsia" w:hAnsiTheme="majorEastAsia"/>
+          <w:lang w:val="en-AE"/>
+        </w:rPr>
+        <w:t xml:space="preserve">            </w:t>
+      </w:r>
+      <w:proofErr w:type="spellStart"/>
+      <w:proofErr w:type="gramStart"/>
+      <w:r>
+        <w:rPr>
+          <w:rFonts w:asciiTheme="majorEastAsia" w:eastAsiaTheme="majorEastAsia" w:hAnsiTheme="majorEastAsia"/>
+          <w:lang w:val="en-AE"/>
+        </w:rPr>
+        <w:t>plt.xlabel</w:t>
+      </w:r>
+      <w:proofErr w:type="spellEnd"/>
+      <w:proofErr w:type="gramEnd"/>
+      <w:r>
+        <w:rPr>
+          <w:rFonts w:asciiTheme="majorEastAsia" w:eastAsiaTheme="majorEastAsia" w:hAnsiTheme="majorEastAsia"/>
+          <w:lang w:val="en-AE"/>
+        </w:rPr>
+        <w:t>("Input 1")</w:t>
       </w:r>
     </w:p>
     <w:p>
@@ -4891,228 +5080,6 @@
           <w:rFonts w:asciiTheme="majorEastAsia" w:eastAsiaTheme="majorEastAsia" w:hAnsiTheme="majorEastAsia"/>
           <w:lang w:val="en-AE"/>
         </w:rPr>
-        <w:t>plt.scatter</w:t>
-      </w:r>
-      <w:proofErr w:type="spellEnd"/>
-      <w:proofErr w:type="gramEnd"/>
-      <w:r>
-        <w:rPr>
-          <w:rFonts w:asciiTheme="majorEastAsia" w:eastAsiaTheme="majorEastAsia" w:hAnsiTheme="majorEastAsia"/>
-          <w:lang w:val="en-AE"/>
-        </w:rPr>
-        <w:t>(X</w:t>
-      </w:r>
-      <w:proofErr w:type="gramStart"/>
-      <w:r>
-        <w:rPr>
-          <w:rFonts w:asciiTheme="majorEastAsia" w:eastAsiaTheme="majorEastAsia" w:hAnsiTheme="majorEastAsia"/>
-          <w:lang w:val="en-AE"/>
-        </w:rPr>
-        <w:t>[:,</w:t>
-      </w:r>
-      <w:proofErr w:type="gramEnd"/>
-      <w:r>
-        <w:rPr>
-          <w:rFonts w:asciiTheme="majorEastAsia" w:eastAsiaTheme="majorEastAsia" w:hAnsiTheme="majorEastAsia"/>
-          <w:lang w:val="en-AE"/>
-        </w:rPr>
-        <w:t>0], X</w:t>
-      </w:r>
-      <w:proofErr w:type="gramStart"/>
-      <w:r>
-        <w:rPr>
-          <w:rFonts w:asciiTheme="majorEastAsia" w:eastAsiaTheme="majorEastAsia" w:hAnsiTheme="majorEastAsia"/>
-          <w:lang w:val="en-AE"/>
-        </w:rPr>
-        <w:t>[:,</w:t>
-      </w:r>
-      <w:proofErr w:type="gramEnd"/>
-      <w:r>
-        <w:rPr>
-          <w:rFonts w:asciiTheme="majorEastAsia" w:eastAsiaTheme="majorEastAsia" w:hAnsiTheme="majorEastAsia"/>
-          <w:lang w:val="en-AE"/>
-        </w:rPr>
-        <w:t>1], c=y</w:t>
-      </w:r>
-      <w:proofErr w:type="gramStart"/>
-      <w:r>
-        <w:rPr>
-          <w:rFonts w:asciiTheme="majorEastAsia" w:eastAsiaTheme="majorEastAsia" w:hAnsiTheme="majorEastAsia"/>
-          <w:lang w:val="en-AE"/>
-        </w:rPr>
-        <w:t>[:,</w:t>
-      </w:r>
-      <w:proofErr w:type="gramEnd"/>
-      <w:r>
-        <w:rPr>
-          <w:rFonts w:asciiTheme="majorEastAsia" w:eastAsiaTheme="majorEastAsia" w:hAnsiTheme="majorEastAsia"/>
-          <w:lang w:val="en-AE"/>
-        </w:rPr>
-        <w:t xml:space="preserve">0], s=100, </w:t>
-      </w:r>
-      <w:proofErr w:type="spellStart"/>
-      <w:r>
-        <w:rPr>
-          <w:rFonts w:asciiTheme="majorEastAsia" w:eastAsiaTheme="majorEastAsia" w:hAnsiTheme="majorEastAsia"/>
-          <w:lang w:val="en-AE"/>
-        </w:rPr>
-        <w:t>edgecolors</w:t>
-      </w:r>
-      <w:proofErr w:type="spellEnd"/>
-      <w:r>
-        <w:rPr>
-          <w:rFonts w:asciiTheme="majorEastAsia" w:eastAsiaTheme="majorEastAsia" w:hAnsiTheme="majorEastAsia"/>
-          <w:lang w:val="en-AE"/>
-        </w:rPr>
-        <w:t xml:space="preserve">='k', </w:t>
-      </w:r>
-      <w:proofErr w:type="spellStart"/>
-      <w:proofErr w:type="gramStart"/>
-      <w:r>
-        <w:rPr>
-          <w:rFonts w:asciiTheme="majorEastAsia" w:eastAsiaTheme="majorEastAsia" w:hAnsiTheme="majorEastAsia"/>
-          <w:lang w:val="en-AE"/>
-        </w:rPr>
-        <w:t>cmap</w:t>
-      </w:r>
-      <w:proofErr w:type="spellEnd"/>
-      <w:r>
-        <w:rPr>
-          <w:rFonts w:asciiTheme="majorEastAsia" w:eastAsiaTheme="majorEastAsia" w:hAnsiTheme="majorEastAsia"/>
-          <w:lang w:val="en-AE"/>
-        </w:rPr>
-        <w:t>=</w:t>
-      </w:r>
-      <w:proofErr w:type="spellStart"/>
-      <w:r>
-        <w:rPr>
-          <w:rFonts w:asciiTheme="majorEastAsia" w:eastAsiaTheme="majorEastAsia" w:hAnsiTheme="majorEastAsia"/>
-          <w:lang w:val="en-AE"/>
-        </w:rPr>
-        <w:t>plt.cm.RdYlBu</w:t>
-      </w:r>
-      <w:proofErr w:type="spellEnd"/>
-      <w:proofErr w:type="gramEnd"/>
-      <w:r>
-        <w:rPr>
-          <w:rFonts w:asciiTheme="majorEastAsia" w:eastAsiaTheme="majorEastAsia" w:hAnsiTheme="majorEastAsia"/>
-          <w:lang w:val="en-AE"/>
-        </w:rPr>
-        <w:t>)</w:t>
-      </w:r>
-    </w:p>
-    <w:p>
-      <w:pPr>
-        <w:rPr>
-          <w:rFonts w:asciiTheme="majorEastAsia" w:eastAsiaTheme="majorEastAsia" w:hAnsiTheme="majorEastAsia"/>
-          <w:lang w:val="en-AE"/>
-        </w:rPr>
-      </w:pPr>
-      <w:r>
-        <w:rPr>
-          <w:rFonts w:asciiTheme="majorEastAsia" w:eastAsiaTheme="majorEastAsia" w:hAnsiTheme="majorEastAsia"/>
-          <w:lang w:val="en-AE"/>
-        </w:rPr>
-        <w:t xml:space="preserve">            </w:t>
-      </w:r>
-      <w:proofErr w:type="spellStart"/>
-      <w:proofErr w:type="gramStart"/>
-      <w:r>
-        <w:rPr>
-          <w:rFonts w:asciiTheme="majorEastAsia" w:eastAsiaTheme="majorEastAsia" w:hAnsiTheme="majorEastAsia"/>
-          <w:lang w:val="en-AE"/>
-        </w:rPr>
-        <w:t>plt.title</w:t>
-      </w:r>
-      <w:proofErr w:type="spellEnd"/>
-      <w:proofErr w:type="gramEnd"/>
-      <w:r>
-        <w:rPr>
-          <w:rFonts w:asciiTheme="majorEastAsia" w:eastAsiaTheme="majorEastAsia" w:hAnsiTheme="majorEastAsia"/>
-          <w:lang w:val="en-AE"/>
-        </w:rPr>
-        <w:t>(f"{</w:t>
-      </w:r>
-      <w:proofErr w:type="spellStart"/>
-      <w:proofErr w:type="gramStart"/>
-      <w:r>
-        <w:rPr>
-          <w:rFonts w:asciiTheme="majorEastAsia" w:eastAsiaTheme="majorEastAsia" w:hAnsiTheme="majorEastAsia"/>
-          <w:lang w:val="en-AE"/>
-        </w:rPr>
-        <w:t>self.gate</w:t>
-      </w:r>
-      <w:proofErr w:type="gramEnd"/>
-      <w:r>
-        <w:rPr>
-          <w:rFonts w:asciiTheme="majorEastAsia" w:eastAsiaTheme="majorEastAsia" w:hAnsiTheme="majorEastAsia"/>
-          <w:lang w:val="en-AE"/>
-        </w:rPr>
-        <w:t>_name</w:t>
-      </w:r>
-      <w:proofErr w:type="spellEnd"/>
-      <w:r>
-        <w:rPr>
-          <w:rFonts w:asciiTheme="majorEastAsia" w:eastAsiaTheme="majorEastAsia" w:hAnsiTheme="majorEastAsia"/>
-          <w:lang w:val="en-AE"/>
-        </w:rPr>
-        <w:t>} Gate Decision Boundary")</w:t>
-      </w:r>
-    </w:p>
-    <w:p>
-      <w:pPr>
-        <w:rPr>
-          <w:rFonts w:asciiTheme="majorEastAsia" w:eastAsiaTheme="majorEastAsia" w:hAnsiTheme="majorEastAsia"/>
-          <w:lang w:val="en-AE"/>
-        </w:rPr>
-      </w:pPr>
-      <w:r>
-        <w:rPr>
-          <w:rFonts w:asciiTheme="majorEastAsia" w:eastAsiaTheme="majorEastAsia" w:hAnsiTheme="majorEastAsia"/>
-          <w:lang w:val="en-AE"/>
-        </w:rPr>
-        <w:t xml:space="preserve">            </w:t>
-      </w:r>
-      <w:proofErr w:type="spellStart"/>
-      <w:proofErr w:type="gramStart"/>
-      <w:r>
-        <w:rPr>
-          <w:rFonts w:asciiTheme="majorEastAsia" w:eastAsiaTheme="majorEastAsia" w:hAnsiTheme="majorEastAsia"/>
-          <w:lang w:val="en-AE"/>
-        </w:rPr>
-        <w:t>plt.xlabel</w:t>
-      </w:r>
-      <w:proofErr w:type="spellEnd"/>
-      <w:proofErr w:type="gramEnd"/>
-      <w:r>
-        <w:rPr>
-          <w:rFonts w:asciiTheme="majorEastAsia" w:eastAsiaTheme="majorEastAsia" w:hAnsiTheme="majorEastAsia"/>
-          <w:lang w:val="en-AE"/>
-        </w:rPr>
-        <w:t>("Input 1")</w:t>
-      </w:r>
-    </w:p>
-    <w:p>
-      <w:pPr>
-        <w:rPr>
-          <w:rFonts w:asciiTheme="majorEastAsia" w:eastAsiaTheme="majorEastAsia" w:hAnsiTheme="majorEastAsia"/>
-          <w:lang w:val="en-AE"/>
-        </w:rPr>
-      </w:pPr>
-      <w:r>
-        <w:rPr>
-          <w:rFonts w:asciiTheme="majorEastAsia" w:eastAsiaTheme="majorEastAsia" w:hAnsiTheme="majorEastAsia"/>
-          <w:lang w:val="en-AE"/>
-        </w:rPr>
-        <w:t xml:space="preserve">            </w:t>
-      </w:r>
-      <w:proofErr w:type="spellStart"/>
-      <w:proofErr w:type="gramStart"/>
-      <w:r>
-        <w:rPr>
-          <w:rFonts w:asciiTheme="majorEastAsia" w:eastAsiaTheme="majorEastAsia" w:hAnsiTheme="majorEastAsia"/>
-          <w:lang w:val="en-AE"/>
-        </w:rPr>
         <w:t>plt.ylabel</w:t>
       </w:r>
       <w:proofErr w:type="spellEnd"/>
@@ -6516,6 +6483,7 @@
         <w:rPr>
           <w:b/>
           <w:bCs/>
+          <w:noProof/>
           <w:lang w:val="en-AE"/>
         </w:rPr>
         <w:lastRenderedPageBreak/>
@@ -6537,7 +6505,7 @@
                     </pic:cNvPicPr>
                   </pic:nvPicPr>
                   <pic:blipFill>
-                    <a:blip r:embed="rId11">
+                    <a:blip r:embed="rId16">
                       <a:extLst>
                         <a:ext uri="{28A0092B-C50C-407E-A947-70E740481C1C}">
                           <a14:useLocalDpi xmlns:a14="http://schemas.microsoft.com/office/drawing/2010/main" val="0"/>
@@ -6572,6 +6540,7 @@
         <w:rPr>
           <w:b/>
           <w:bCs/>
+          <w:noProof/>
           <w:lang w:val="en-AE"/>
         </w:rPr>
         <w:drawing>
@@ -6592,7 +6561,7 @@
                     </pic:cNvPicPr>
                   </pic:nvPicPr>
                   <pic:blipFill>
-                    <a:blip r:embed="rId12">
+                    <a:blip r:embed="rId17">
                       <a:extLst>
                         <a:ext uri="{28A0092B-C50C-407E-A947-70E740481C1C}">
                           <a14:useLocalDpi xmlns:a14="http://schemas.microsoft.com/office/drawing/2010/main" val="0"/>
@@ -6788,6 +6757,7 @@
         <w:rPr>
           <w:b/>
           <w:bCs/>
+          <w:noProof/>
           <w:lang w:val="en-AE"/>
         </w:rPr>
         <w:drawing>
@@ -6808,7 +6778,7 @@
                     </pic:cNvPicPr>
                   </pic:nvPicPr>
                   <pic:blipFill>
-                    <a:blip r:embed="rId13">
+                    <a:blip r:embed="rId18">
                       <a:extLst>
                         <a:ext uri="{28A0092B-C50C-407E-A947-70E740481C1C}">
                           <a14:useLocalDpi xmlns:a14="http://schemas.microsoft.com/office/drawing/2010/main" val="0"/>
@@ -6843,6 +6813,7 @@
         <w:rPr>
           <w:b/>
           <w:bCs/>
+          <w:noProof/>
           <w:lang w:val="en-AE"/>
         </w:rPr>
         <w:drawing>
@@ -6863,7 +6834,7 @@
                     </pic:cNvPicPr>
                   </pic:nvPicPr>
                   <pic:blipFill>
-                    <a:blip r:embed="rId14">
+                    <a:blip r:embed="rId19">
                       <a:extLst>
                         <a:ext uri="{28A0092B-C50C-407E-A947-70E740481C1C}">
                           <a14:useLocalDpi xmlns:a14="http://schemas.microsoft.com/office/drawing/2010/main" val="0"/>
@@ -7059,6 +7030,7 @@
         <w:rPr>
           <w:b/>
           <w:bCs/>
+          <w:noProof/>
           <w:lang w:val="en-AE"/>
         </w:rPr>
         <w:lastRenderedPageBreak/>
@@ -7080,7 +7052,7 @@
                     </pic:cNvPicPr>
                   </pic:nvPicPr>
                   <pic:blipFill>
-                    <a:blip r:embed="rId15">
+                    <a:blip r:embed="rId20">
                       <a:extLst>
                         <a:ext uri="{28A0092B-C50C-407E-A947-70E740481C1C}">
                           <a14:useLocalDpi xmlns:a14="http://schemas.microsoft.com/office/drawing/2010/main" val="0"/>
@@ -7115,6 +7087,7 @@
         <w:rPr>
           <w:b/>
           <w:bCs/>
+          <w:noProof/>
           <w:lang w:val="en-AE"/>
         </w:rPr>
         <w:drawing>
@@ -7135,7 +7108,7 @@
                     </pic:cNvPicPr>
                   </pic:nvPicPr>
                   <pic:blipFill>
-                    <a:blip r:embed="rId16">
+                    <a:blip r:embed="rId21">
                       <a:extLst>
                         <a:ext uri="{28A0092B-C50C-407E-A947-70E740481C1C}">
                           <a14:useLocalDpi xmlns:a14="http://schemas.microsoft.com/office/drawing/2010/main" val="0"/>
@@ -7305,6 +7278,7 @@
         <w:rPr>
           <w:b/>
           <w:bCs/>
+          <w:noProof/>
           <w:lang w:val="en-AE"/>
         </w:rPr>
         <w:drawing>
@@ -7325,7 +7299,7 @@
                     </pic:cNvPicPr>
                   </pic:nvPicPr>
                   <pic:blipFill>
-                    <a:blip r:embed="rId17">
+                    <a:blip r:embed="rId22">
                       <a:extLst>
                         <a:ext uri="{28A0092B-C50C-407E-A947-70E740481C1C}">
                           <a14:useLocalDpi xmlns:a14="http://schemas.microsoft.com/office/drawing/2010/main" val="0"/>
@@ -7360,6 +7334,7 @@
         <w:rPr>
           <w:b/>
           <w:bCs/>
+          <w:noProof/>
           <w:lang w:val="en-AE"/>
         </w:rPr>
         <w:drawing>
@@ -7380,7 +7355,7 @@
                     </pic:cNvPicPr>
                   </pic:nvPicPr>
                   <pic:blipFill>
-                    <a:blip r:embed="rId18">
+                    <a:blip r:embed="rId23">
                       <a:extLst>
                         <a:ext uri="{28A0092B-C50C-407E-A947-70E740481C1C}">
                           <a14:useLocalDpi xmlns:a14="http://schemas.microsoft.com/office/drawing/2010/main" val="0"/>
@@ -7461,10 +7436,13 @@
       </w:r>
     </w:p>
     <w:sectPr>
+      <w:headerReference w:type="default" r:id="rId24"/>
+      <w:footerReference w:type="default" r:id="rId25"/>
       <w:type w:val="continuous"/>
       <w:pgSz w:w="12240" w:h="15840"/>
-      <w:pgMar w:top="1420" w:right="1440" w:bottom="280" w:left="1440" w:header="720" w:footer="720" w:gutter="0"/>
+      <w:pgMar w:top="1420" w:right="1440" w:bottom="280" w:left="1440" w:header="113" w:footer="113" w:gutter="0"/>
       <w:cols w:space="720"/>
+      <w:docGrid w:linePitch="299"/>
     </w:sectPr>
   </w:body>
 </w:document>
@@ -7495,14 +7473,87 @@
     <w:pPr>
       <w:pStyle w:val="Footer"/>
     </w:pPr>
+  </w:p>
+</w:ftr>
+</file>
+
+<file path=word/footer2.xml><?xml version="1.0" encoding="utf-8"?>
+<w:ftr xmlns:wpc="http://schemas.microsoft.com/office/word/2010/wordprocessingCanvas" xmlns:cx="http://schemas.microsoft.com/office/drawing/2014/chartex" xmlns:cx1="http://schemas.microsoft.com/office/drawing/2015/9/8/chartex" xmlns:cx2="http://schemas.microsoft.com/office/drawing/2015/10/21/chartex" xmlns:cx3="http://schemas.microsoft.com/office/drawing/2016/5/9/chartex" xmlns:cx4="http://schemas.microsoft.com/office/drawing/2016/5/10/chartex" xmlns:cx5="http://schemas.microsoft.com/office/drawing/2016/5/11/chartex" xmlns:cx6="http://schemas.microsoft.com/office/drawing/2016/5/12/chartex" xmlns:cx7="http://schemas.microsoft.com/office/drawing/2016/5/13/chartex" xmlns:cx8="http://schemas.microsoft.com/office/drawing/2016/5/14/chartex" xmlns:mc="http://schemas.openxmlformats.org/markup-compatibility/2006" xmlns:aink="http://schemas.microsoft.com/office/drawing/2016/ink" xmlns:am3d="http://schemas.microsoft.com/office/drawing/2017/model3d" xmlns:o="urn:schemas-microsoft-com:office:office" xmlns:oel="http://schemas.microsoft.com/office/2019/extlst" xmlns:r="http://schemas.openxmlformats.org/officeDocument/2006/relationships" xmlns:m="http://schemas.openxmlformats.org/officeDocument/2006/math" xmlns:v="urn:schemas-microsoft-com:vml" xmlns:wp14="http://schemas.microsoft.com/office/word/2010/wordprocessingDrawing" xmlns:wp="http://schemas.openxmlformats.org/drawingml/2006/wordprocessingDrawing" xmlns:w10="urn:schemas-microsoft-com:office:word" xmlns:w="http://schemas.openxmlformats.org/wordprocessingml/2006/main" xmlns:w14="http://schemas.microsoft.com/office/word/2010/wordml" xmlns:w15="http://schemas.microsoft.com/office/word/2012/wordml" xmlns:w16cex="http://schemas.microsoft.com/office/word/2018/wordml/cex" xmlns:w16cid="http://schemas.microsoft.com/office/word/2016/wordml/cid" xmlns:w16="http://schemas.microsoft.com/office/word/2018/wordml" xmlns:w16du="http://schemas.microsoft.com/office/word/2023/wordml/word16du" xmlns:w16sdtdh="http://schemas.microsoft.com/office/word/2020/wordml/sdtdatahash" xmlns:w16sdtfl="http://schemas.microsoft.com/office/word/2024/wordml/sdtformatlock" xmlns:w16se="http://schemas.microsoft.com/office/word/2015/wordml/symex" xmlns:wpg="http://schemas.microsoft.com/office/word/2010/wordprocessingGroup" xmlns:wpi="http://schemas.microsoft.com/office/word/2010/wordprocessingInk" xmlns:wne="http://schemas.microsoft.com/office/word/2006/wordml" xmlns:wps="http://schemas.microsoft.com/office/word/2010/wordprocessingShape" mc:Ignorable="w14 w15 w16se w16cid w16 w16cex w16sdtdh w16sdtfl w16du wp14">
+  <w:p>
+    <w:pPr>
+      <w:pStyle w:val="Footer"/>
+    </w:pPr>
     <w:r>
-      <w:t>Pratik Nayak</w:t>
+      <w:t>Joseph Jonathan Fernandes</w:t>
     </w:r>
     <w:r>
       <w:ptab w:relativeTo="margin" w:alignment="center" w:leader="none"/>
     </w:r>
     <w:r>
-      <w:t>22B-CO-040</w:t>
+      <w:t>22B-CO-0</w:t>
+    </w:r>
+    <w:r>
+      <w:t>23</w:t>
+    </w:r>
+    <w:r>
+      <w:ptab w:relativeTo="margin" w:alignment="right" w:leader="none"/>
+    </w:r>
+    <w:r>
+      <w:t>Batch D</w:t>
+    </w:r>
+  </w:p>
+</w:ftr>
+</file>
+
+<file path=word/footer3.xml><?xml version="1.0" encoding="utf-8"?>
+<w:ftr xmlns:wpc="http://schemas.microsoft.com/office/word/2010/wordprocessingCanvas" xmlns:cx="http://schemas.microsoft.com/office/drawing/2014/chartex" xmlns:cx1="http://schemas.microsoft.com/office/drawing/2015/9/8/chartex" xmlns:cx2="http://schemas.microsoft.com/office/drawing/2015/10/21/chartex" xmlns:cx3="http://schemas.microsoft.com/office/drawing/2016/5/9/chartex" xmlns:cx4="http://schemas.microsoft.com/office/drawing/2016/5/10/chartex" xmlns:cx5="http://schemas.microsoft.com/office/drawing/2016/5/11/chartex" xmlns:cx6="http://schemas.microsoft.com/office/drawing/2016/5/12/chartex" xmlns:cx7="http://schemas.microsoft.com/office/drawing/2016/5/13/chartex" xmlns:cx8="http://schemas.microsoft.com/office/drawing/2016/5/14/chartex" xmlns:mc="http://schemas.openxmlformats.org/markup-compatibility/2006" xmlns:aink="http://schemas.microsoft.com/office/drawing/2016/ink" xmlns:am3d="http://schemas.microsoft.com/office/drawing/2017/model3d" xmlns:o="urn:schemas-microsoft-com:office:office" xmlns:oel="http://schemas.microsoft.com/office/2019/extlst" xmlns:r="http://schemas.openxmlformats.org/officeDocument/2006/relationships" xmlns:m="http://schemas.openxmlformats.org/officeDocument/2006/math" xmlns:v="urn:schemas-microsoft-com:vml" xmlns:wp14="http://schemas.microsoft.com/office/word/2010/wordprocessingDrawing" xmlns:wp="http://schemas.openxmlformats.org/drawingml/2006/wordprocessingDrawing" xmlns:w10="urn:schemas-microsoft-com:office:word" xmlns:w="http://schemas.openxmlformats.org/wordprocessingml/2006/main" xmlns:w14="http://schemas.microsoft.com/office/word/2010/wordml" xmlns:w15="http://schemas.microsoft.com/office/word/2012/wordml" xmlns:w16cex="http://schemas.microsoft.com/office/word/2018/wordml/cex" xmlns:w16cid="http://schemas.microsoft.com/office/word/2016/wordml/cid" xmlns:w16="http://schemas.microsoft.com/office/word/2018/wordml" xmlns:w16du="http://schemas.microsoft.com/office/word/2023/wordml/word16du" xmlns:w16sdtdh="http://schemas.microsoft.com/office/word/2020/wordml/sdtdatahash" xmlns:w16sdtfl="http://schemas.microsoft.com/office/word/2024/wordml/sdtformatlock" xmlns:w16se="http://schemas.microsoft.com/office/word/2015/wordml/symex" xmlns:wpg="http://schemas.microsoft.com/office/word/2010/wordprocessingGroup" xmlns:wpi="http://schemas.microsoft.com/office/word/2010/wordprocessingInk" xmlns:wne="http://schemas.microsoft.com/office/word/2006/wordml" xmlns:wps="http://schemas.microsoft.com/office/word/2010/wordprocessingShape" mc:Ignorable="w14 w15 w16se w16cid w16 w16cex w16sdtdh w16sdtfl w16du wp14">
+  <w:p>
+    <w:pPr>
+      <w:pStyle w:val="Footer"/>
+    </w:pPr>
+  </w:p>
+</w:ftr>
+</file>
+
+<file path=word/footer4.xml><?xml version="1.0" encoding="utf-8"?>
+<w:ftr xmlns:wpc="http://schemas.microsoft.com/office/word/2010/wordprocessingCanvas" xmlns:cx="http://schemas.microsoft.com/office/drawing/2014/chartex" xmlns:cx1="http://schemas.microsoft.com/office/drawing/2015/9/8/chartex" xmlns:cx2="http://schemas.microsoft.com/office/drawing/2015/10/21/chartex" xmlns:cx3="http://schemas.microsoft.com/office/drawing/2016/5/9/chartex" xmlns:cx4="http://schemas.microsoft.com/office/drawing/2016/5/10/chartex" xmlns:cx5="http://schemas.microsoft.com/office/drawing/2016/5/11/chartex" xmlns:cx6="http://schemas.microsoft.com/office/drawing/2016/5/12/chartex" xmlns:cx7="http://schemas.microsoft.com/office/drawing/2016/5/13/chartex" xmlns:cx8="http://schemas.microsoft.com/office/drawing/2016/5/14/chartex" xmlns:mc="http://schemas.openxmlformats.org/markup-compatibility/2006" xmlns:aink="http://schemas.microsoft.com/office/drawing/2016/ink" xmlns:am3d="http://schemas.microsoft.com/office/drawing/2017/model3d" xmlns:o="urn:schemas-microsoft-com:office:office" xmlns:oel="http://schemas.microsoft.com/office/2019/extlst" xmlns:r="http://schemas.openxmlformats.org/officeDocument/2006/relationships" xmlns:m="http://schemas.openxmlformats.org/officeDocument/2006/math" xmlns:v="urn:schemas-microsoft-com:vml" xmlns:wp14="http://schemas.microsoft.com/office/word/2010/wordprocessingDrawing" xmlns:wp="http://schemas.openxmlformats.org/drawingml/2006/wordprocessingDrawing" xmlns:w10="urn:schemas-microsoft-com:office:word" xmlns:w="http://schemas.openxmlformats.org/wordprocessingml/2006/main" xmlns:w14="http://schemas.microsoft.com/office/word/2010/wordml" xmlns:w15="http://schemas.microsoft.com/office/word/2012/wordml" xmlns:w16cex="http://schemas.microsoft.com/office/word/2018/wordml/cex" xmlns:w16cid="http://schemas.microsoft.com/office/word/2016/wordml/cid" xmlns:w16="http://schemas.microsoft.com/office/word/2018/wordml" xmlns:w16du="http://schemas.microsoft.com/office/word/2023/wordml/word16du" xmlns:w16sdtdh="http://schemas.microsoft.com/office/word/2020/wordml/sdtdatahash" xmlns:w16sdtfl="http://schemas.microsoft.com/office/word/2024/wordml/sdtformatlock" xmlns:w16se="http://schemas.microsoft.com/office/word/2015/wordml/symex" xmlns:wpg="http://schemas.microsoft.com/office/word/2010/wordprocessingGroup" xmlns:wpi="http://schemas.microsoft.com/office/word/2010/wordprocessingInk" xmlns:wne="http://schemas.microsoft.com/office/word/2006/wordml" xmlns:wps="http://schemas.microsoft.com/office/word/2010/wordprocessingShape" mc:Ignorable="w14 w15 w16se w16cid w16 w16cex w16sdtdh w16sdtfl w16du wp14">
+  <w:p>
+    <w:pPr>
+      <w:pStyle w:val="Footer"/>
+    </w:pPr>
+    <w:r>
+      <w:t>Joseph Jonathan Fernandes</w:t>
+    </w:r>
+    <w:r>
+      <w:ptab w:relativeTo="margin" w:alignment="center" w:leader="none"/>
+    </w:r>
+    <w:r>
+      <w:t>22B-CO-023</w:t>
+    </w:r>
+    <w:r>
+      <w:ptab w:relativeTo="margin" w:alignment="right" w:leader="none"/>
+    </w:r>
+    <w:r>
+      <w:t>Batch D</w:t>
+    </w:r>
+  </w:p>
+</w:ftr>
+</file>
+
+<file path=word/footer5.xml><?xml version="1.0" encoding="utf-8"?>
+<w:ftr xmlns:wpc="http://schemas.microsoft.com/office/word/2010/wordprocessingCanvas" xmlns:cx="http://schemas.microsoft.com/office/drawing/2014/chartex" xmlns:cx1="http://schemas.microsoft.com/office/drawing/2015/9/8/chartex" xmlns:cx2="http://schemas.microsoft.com/office/drawing/2015/10/21/chartex" xmlns:cx3="http://schemas.microsoft.com/office/drawing/2016/5/9/chartex" xmlns:cx4="http://schemas.microsoft.com/office/drawing/2016/5/10/chartex" xmlns:cx5="http://schemas.microsoft.com/office/drawing/2016/5/11/chartex" xmlns:cx6="http://schemas.microsoft.com/office/drawing/2016/5/12/chartex" xmlns:cx7="http://schemas.microsoft.com/office/drawing/2016/5/13/chartex" xmlns:cx8="http://schemas.microsoft.com/office/drawing/2016/5/14/chartex" xmlns:mc="http://schemas.openxmlformats.org/markup-compatibility/2006" xmlns:aink="http://schemas.microsoft.com/office/drawing/2016/ink" xmlns:am3d="http://schemas.microsoft.com/office/drawing/2017/model3d" xmlns:o="urn:schemas-microsoft-com:office:office" xmlns:oel="http://schemas.microsoft.com/office/2019/extlst" xmlns:r="http://schemas.openxmlformats.org/officeDocument/2006/relationships" xmlns:m="http://schemas.openxmlformats.org/officeDocument/2006/math" xmlns:v="urn:schemas-microsoft-com:vml" xmlns:wp14="http://schemas.microsoft.com/office/word/2010/wordprocessingDrawing" xmlns:wp="http://schemas.openxmlformats.org/drawingml/2006/wordprocessingDrawing" xmlns:w10="urn:schemas-microsoft-com:office:word" xmlns:w="http://schemas.openxmlformats.org/wordprocessingml/2006/main" xmlns:w14="http://schemas.microsoft.com/office/word/2010/wordml" xmlns:w15="http://schemas.microsoft.com/office/word/2012/wordml" xmlns:w16cex="http://schemas.microsoft.com/office/word/2018/wordml/cex" xmlns:w16cid="http://schemas.microsoft.com/office/word/2016/wordml/cid" xmlns:w16="http://schemas.microsoft.com/office/word/2018/wordml" xmlns:w16du="http://schemas.microsoft.com/office/word/2023/wordml/word16du" xmlns:w16sdtdh="http://schemas.microsoft.com/office/word/2020/wordml/sdtdatahash" xmlns:w16sdtfl="http://schemas.microsoft.com/office/word/2024/wordml/sdtformatlock" xmlns:w16se="http://schemas.microsoft.com/office/word/2015/wordml/symex" xmlns:wpg="http://schemas.microsoft.com/office/word/2010/wordprocessingGroup" xmlns:wpi="http://schemas.microsoft.com/office/word/2010/wordprocessingInk" xmlns:wne="http://schemas.microsoft.com/office/word/2006/wordml" xmlns:wps="http://schemas.microsoft.com/office/word/2010/wordprocessingShape" mc:Ignorable="w14 w15 w16se w16cid w16 w16cex w16sdtdh w16sdtfl w16du wp14">
+  <w:p>
+    <w:pPr>
+      <w:pStyle w:val="Footer"/>
+    </w:pPr>
+    <w:r>
+      <w:t>Joseph Jonathan Fernandes</w:t>
+    </w:r>
+    <w:r>
+      <w:ptab w:relativeTo="margin" w:alignment="center" w:leader="none"/>
+    </w:r>
+    <w:r>
+      <w:t>22B-CO-023</w:t>
     </w:r>
     <w:r>
       <w:ptab w:relativeTo="margin" w:alignment="right" w:leader="none"/>
@@ -7534,6 +7585,16 @@
 </file>
 
 <file path=word/header1.xml><?xml version="1.0" encoding="utf-8"?>
+<w:hdr xmlns:wpc="http://schemas.microsoft.com/office/word/2010/wordprocessingCanvas" xmlns:cx="http://schemas.microsoft.com/office/drawing/2014/chartex" xmlns:cx1="http://schemas.microsoft.com/office/drawing/2015/9/8/chartex" xmlns:cx2="http://schemas.microsoft.com/office/drawing/2015/10/21/chartex" xmlns:cx3="http://schemas.microsoft.com/office/drawing/2016/5/9/chartex" xmlns:cx4="http://schemas.microsoft.com/office/drawing/2016/5/10/chartex" xmlns:cx5="http://schemas.microsoft.com/office/drawing/2016/5/11/chartex" xmlns:cx6="http://schemas.microsoft.com/office/drawing/2016/5/12/chartex" xmlns:cx7="http://schemas.microsoft.com/office/drawing/2016/5/13/chartex" xmlns:cx8="http://schemas.microsoft.com/office/drawing/2016/5/14/chartex" xmlns:mc="http://schemas.openxmlformats.org/markup-compatibility/2006" xmlns:aink="http://schemas.microsoft.com/office/drawing/2016/ink" xmlns:am3d="http://schemas.microsoft.com/office/drawing/2017/model3d" xmlns:o="urn:schemas-microsoft-com:office:office" xmlns:oel="http://schemas.microsoft.com/office/2019/extlst" xmlns:r="http://schemas.openxmlformats.org/officeDocument/2006/relationships" xmlns:m="http://schemas.openxmlformats.org/officeDocument/2006/math" xmlns:v="urn:schemas-microsoft-com:vml" xmlns:wp14="http://schemas.microsoft.com/office/word/2010/wordprocessingDrawing" xmlns:wp="http://schemas.openxmlformats.org/drawingml/2006/wordprocessingDrawing" xmlns:w10="urn:schemas-microsoft-com:office:word" xmlns:w="http://schemas.openxmlformats.org/wordprocessingml/2006/main" xmlns:w14="http://schemas.microsoft.com/office/word/2010/wordml" xmlns:w15="http://schemas.microsoft.com/office/word/2012/wordml" xmlns:w16cex="http://schemas.microsoft.com/office/word/2018/wordml/cex" xmlns:w16cid="http://schemas.microsoft.com/office/word/2016/wordml/cid" xmlns:w16="http://schemas.microsoft.com/office/word/2018/wordml" xmlns:w16du="http://schemas.microsoft.com/office/word/2023/wordml/word16du" xmlns:w16sdtdh="http://schemas.microsoft.com/office/word/2020/wordml/sdtdatahash" xmlns:w16sdtfl="http://schemas.microsoft.com/office/word/2024/wordml/sdtformatlock" xmlns:w16se="http://schemas.microsoft.com/office/word/2015/wordml/symex" xmlns:wpg="http://schemas.microsoft.com/office/word/2010/wordprocessingGroup" xmlns:wpi="http://schemas.microsoft.com/office/word/2010/wordprocessingInk" xmlns:wne="http://schemas.microsoft.com/office/word/2006/wordml" xmlns:wps="http://schemas.microsoft.com/office/word/2010/wordprocessingShape" mc:Ignorable="w14 w15 w16se w16cid w16 w16cex w16sdtdh w16sdtfl w16du wp14">
+  <w:p>
+    <w:pPr>
+      <w:pStyle w:val="Header"/>
+    </w:pPr>
+  </w:p>
+</w:hdr>
+</file>
+
+<file path=word/header2.xml><?xml version="1.0" encoding="utf-8"?>
 <w:hdr xmlns:wpc="http://schemas.microsoft.com/office/word/2010/wordprocessingCanvas" xmlns:cx="http://schemas.microsoft.com/office/drawing/2014/chartex" xmlns:cx1="http://schemas.microsoft.com/office/drawing/2015/9/8/chartex" xmlns:cx2="http://schemas.microsoft.com/office/drawing/2015/10/21/chartex" xmlns:cx3="http://schemas.microsoft.com/office/drawing/2016/5/9/chartex" xmlns:cx4="http://schemas.microsoft.com/office/drawing/2016/5/10/chartex" xmlns:cx5="http://schemas.microsoft.com/office/drawing/2016/5/11/chartex" xmlns:cx6="http://schemas.microsoft.com/office/drawing/2016/5/12/chartex" xmlns:cx7="http://schemas.microsoft.com/office/drawing/2016/5/13/chartex" xmlns:cx8="http://schemas.microsoft.com/office/drawing/2016/5/14/chartex" xmlns:mc="http://schemas.openxmlformats.org/markup-compatibility/2006" xmlns:aink="http://schemas.microsoft.com/office/drawing/2016/ink" xmlns:am3d="http://schemas.microsoft.com/office/drawing/2017/model3d" xmlns:o="urn:schemas-microsoft-com:office:office" xmlns:oel="http://schemas.microsoft.com/office/2019/extlst" xmlns:r="http://schemas.openxmlformats.org/officeDocument/2006/relationships" xmlns:m="http://schemas.openxmlformats.org/officeDocument/2006/math" xmlns:v="urn:schemas-microsoft-com:vml" xmlns:wp14="http://schemas.microsoft.com/office/word/2010/wordprocessingDrawing" xmlns:wp="http://schemas.openxmlformats.org/drawingml/2006/wordprocessingDrawing" xmlns:w10="urn:schemas-microsoft-com:office:word" xmlns:w="http://schemas.openxmlformats.org/wordprocessingml/2006/main" xmlns:w14="http://schemas.microsoft.com/office/word/2010/wordml" xmlns:w15="http://schemas.microsoft.com/office/word/2012/wordml" xmlns:w16cex="http://schemas.microsoft.com/office/word/2018/wordml/cex" xmlns:w16cid="http://schemas.microsoft.com/office/word/2016/wordml/cid" xmlns:w16="http://schemas.microsoft.com/office/word/2018/wordml" xmlns:w16du="http://schemas.microsoft.com/office/word/2023/wordml/word16du" xmlns:w16sdtdh="http://schemas.microsoft.com/office/word/2020/wordml/sdtdatahash" xmlns:w16sdtfl="http://schemas.microsoft.com/office/word/2024/wordml/sdtformatlock" xmlns:w16se="http://schemas.microsoft.com/office/word/2015/wordml/symex" xmlns:wpg="http://schemas.microsoft.com/office/word/2010/wordprocessingGroup" xmlns:wpi="http://schemas.microsoft.com/office/word/2010/wordprocessingInk" xmlns:wne="http://schemas.microsoft.com/office/word/2006/wordml" xmlns:wps="http://schemas.microsoft.com/office/word/2010/wordprocessingShape" mc:Ignorable="w14 w15 w16se w16cid w16 w16cex w16sdtdh w16sdtfl w16du wp14">
   <w:p>
     <w:pPr>
@@ -7549,6 +7610,94 @@
     <w:sdt>
       <w:sdtPr>
         <w:id w:val="-616674212"/>
+        <w:docPartObj>
+          <w:docPartGallery w:val="Page Numbers (Top of Page)"/>
+          <w:docPartUnique/>
+        </w:docPartObj>
+      </w:sdtPr>
+      <w:sdtEndPr>
+        <w:rPr>
+          <w:color w:val="7F7F7F" w:themeColor="background1" w:themeShade="7F"/>
+          <w:spacing w:val="60"/>
+        </w:rPr>
+      </w:sdtEndPr>
+      <w:sdtContent>
+        <w:r>
+          <w:fldChar w:fldCharType="begin"/>
+        </w:r>
+        <w:r>
+          <w:instrText xml:space="preserve"> PAGE   \* MERGEFORMAT </w:instrText>
+        </w:r>
+        <w:r>
+          <w:fldChar w:fldCharType="separate"/>
+        </w:r>
+        <w:r>
+          <w:rPr>
+            <w:b/>
+            <w:bCs/>
+            <w:noProof/>
+          </w:rPr>
+          <w:t>2</w:t>
+        </w:r>
+        <w:r>
+          <w:rPr>
+            <w:b/>
+            <w:bCs/>
+            <w:noProof/>
+          </w:rPr>
+          <w:fldChar w:fldCharType="end"/>
+        </w:r>
+        <w:r>
+          <w:rPr>
+            <w:b/>
+            <w:bCs/>
+          </w:rPr>
+          <w:t xml:space="preserve"> | </w:t>
+        </w:r>
+        <w:r>
+          <w:rPr>
+            <w:color w:val="7F7F7F" w:themeColor="background1" w:themeShade="7F"/>
+            <w:spacing w:val="60"/>
+          </w:rPr>
+          <w:t>Page</w:t>
+        </w:r>
+      </w:sdtContent>
+    </w:sdt>
+  </w:p>
+  <w:p>
+    <w:pPr>
+      <w:pStyle w:val="Header"/>
+    </w:pPr>
+  </w:p>
+</w:hdr>
+</file>
+
+<file path=word/header3.xml><?xml version="1.0" encoding="utf-8"?>
+<w:hdr xmlns:wpc="http://schemas.microsoft.com/office/word/2010/wordprocessingCanvas" xmlns:cx="http://schemas.microsoft.com/office/drawing/2014/chartex" xmlns:cx1="http://schemas.microsoft.com/office/drawing/2015/9/8/chartex" xmlns:cx2="http://schemas.microsoft.com/office/drawing/2015/10/21/chartex" xmlns:cx3="http://schemas.microsoft.com/office/drawing/2016/5/9/chartex" xmlns:cx4="http://schemas.microsoft.com/office/drawing/2016/5/10/chartex" xmlns:cx5="http://schemas.microsoft.com/office/drawing/2016/5/11/chartex" xmlns:cx6="http://schemas.microsoft.com/office/drawing/2016/5/12/chartex" xmlns:cx7="http://schemas.microsoft.com/office/drawing/2016/5/13/chartex" xmlns:cx8="http://schemas.microsoft.com/office/drawing/2016/5/14/chartex" xmlns:mc="http://schemas.openxmlformats.org/markup-compatibility/2006" xmlns:aink="http://schemas.microsoft.com/office/drawing/2016/ink" xmlns:am3d="http://schemas.microsoft.com/office/drawing/2017/model3d" xmlns:o="urn:schemas-microsoft-com:office:office" xmlns:oel="http://schemas.microsoft.com/office/2019/extlst" xmlns:r="http://schemas.openxmlformats.org/officeDocument/2006/relationships" xmlns:m="http://schemas.openxmlformats.org/officeDocument/2006/math" xmlns:v="urn:schemas-microsoft-com:vml" xmlns:wp14="http://schemas.microsoft.com/office/word/2010/wordprocessingDrawing" xmlns:wp="http://schemas.openxmlformats.org/drawingml/2006/wordprocessingDrawing" xmlns:w10="urn:schemas-microsoft-com:office:word" xmlns:w="http://schemas.openxmlformats.org/wordprocessingml/2006/main" xmlns:w14="http://schemas.microsoft.com/office/word/2010/wordml" xmlns:w15="http://schemas.microsoft.com/office/word/2012/wordml" xmlns:w16cex="http://schemas.microsoft.com/office/word/2018/wordml/cex" xmlns:w16cid="http://schemas.microsoft.com/office/word/2016/wordml/cid" xmlns:w16="http://schemas.microsoft.com/office/word/2018/wordml" xmlns:w16du="http://schemas.microsoft.com/office/word/2023/wordml/word16du" xmlns:w16sdtdh="http://schemas.microsoft.com/office/word/2020/wordml/sdtdatahash" xmlns:w16sdtfl="http://schemas.microsoft.com/office/word/2024/wordml/sdtformatlock" xmlns:w16se="http://schemas.microsoft.com/office/word/2015/wordml/symex" xmlns:wpg="http://schemas.microsoft.com/office/word/2010/wordprocessingGroup" xmlns:wpi="http://schemas.microsoft.com/office/word/2010/wordprocessingInk" xmlns:wne="http://schemas.microsoft.com/office/word/2006/wordml" xmlns:wps="http://schemas.microsoft.com/office/word/2010/wordprocessingShape" mc:Ignorable="w14 w15 w16se w16cid w16 w16cex w16sdtdh w16sdtfl w16du wp14">
+  <w:p>
+    <w:pPr>
+      <w:pStyle w:val="Header"/>
+    </w:pPr>
+  </w:p>
+</w:hdr>
+</file>
+
+<file path=word/header4.xml><?xml version="1.0" encoding="utf-8"?>
+<w:hdr xmlns:wpc="http://schemas.microsoft.com/office/word/2010/wordprocessingCanvas" xmlns:cx="http://schemas.microsoft.com/office/drawing/2014/chartex" xmlns:cx1="http://schemas.microsoft.com/office/drawing/2015/9/8/chartex" xmlns:cx2="http://schemas.microsoft.com/office/drawing/2015/10/21/chartex" xmlns:cx3="http://schemas.microsoft.com/office/drawing/2016/5/9/chartex" xmlns:cx4="http://schemas.microsoft.com/office/drawing/2016/5/10/chartex" xmlns:cx5="http://schemas.microsoft.com/office/drawing/2016/5/11/chartex" xmlns:cx6="http://schemas.microsoft.com/office/drawing/2016/5/12/chartex" xmlns:cx7="http://schemas.microsoft.com/office/drawing/2016/5/13/chartex" xmlns:cx8="http://schemas.microsoft.com/office/drawing/2016/5/14/chartex" xmlns:mc="http://schemas.openxmlformats.org/markup-compatibility/2006" xmlns:aink="http://schemas.microsoft.com/office/drawing/2016/ink" xmlns:am3d="http://schemas.microsoft.com/office/drawing/2017/model3d" xmlns:o="urn:schemas-microsoft-com:office:office" xmlns:oel="http://schemas.microsoft.com/office/2019/extlst" xmlns:r="http://schemas.openxmlformats.org/officeDocument/2006/relationships" xmlns:m="http://schemas.openxmlformats.org/officeDocument/2006/math" xmlns:v="urn:schemas-microsoft-com:vml" xmlns:wp14="http://schemas.microsoft.com/office/word/2010/wordprocessingDrawing" xmlns:wp="http://schemas.openxmlformats.org/drawingml/2006/wordprocessingDrawing" xmlns:w10="urn:schemas-microsoft-com:office:word" xmlns:w="http://schemas.openxmlformats.org/wordprocessingml/2006/main" xmlns:w14="http://schemas.microsoft.com/office/word/2010/wordml" xmlns:w15="http://schemas.microsoft.com/office/word/2012/wordml" xmlns:w16cex="http://schemas.microsoft.com/office/word/2018/wordml/cex" xmlns:w16cid="http://schemas.microsoft.com/office/word/2016/wordml/cid" xmlns:w16="http://schemas.microsoft.com/office/word/2018/wordml" xmlns:w16du="http://schemas.microsoft.com/office/word/2023/wordml/word16du" xmlns:w16sdtdh="http://schemas.microsoft.com/office/word/2020/wordml/sdtdatahash" xmlns:w16sdtfl="http://schemas.microsoft.com/office/word/2024/wordml/sdtformatlock" xmlns:w16se="http://schemas.microsoft.com/office/word/2015/wordml/symex" xmlns:wpg="http://schemas.microsoft.com/office/word/2010/wordprocessingGroup" xmlns:wpi="http://schemas.microsoft.com/office/word/2010/wordprocessingInk" xmlns:wne="http://schemas.microsoft.com/office/word/2006/wordml" xmlns:wps="http://schemas.microsoft.com/office/word/2010/wordprocessingShape" mc:Ignorable="w14 w15 w16se w16cid w16 w16cex w16sdtdh w16sdtfl w16du wp14">
+  <w:p>
+    <w:pPr>
+      <w:pStyle w:val="Header"/>
+      <w:pBdr>
+        <w:bottom w:val="single" w:sz="4" w:space="1" w:color="D9D9D9" w:themeColor="background1" w:themeShade="D9"/>
+      </w:pBdr>
+      <w:rPr>
+        <w:b/>
+        <w:bCs/>
+      </w:rPr>
+    </w:pPr>
+    <w:sdt>
+      <w:sdtPr>
+        <w:id w:val="-33345923"/>
         <w:docPartObj>
           <w:docPartGallery w:val="Page Numbers (Top of Page)"/>
           <w:docPartUnique/>
@@ -8281,6 +8430,7 @@
   <w:style w:type="character" w:default="1" w:styleId="DefaultParagraphFont">
     <w:name w:val="Default Paragraph Font"/>
     <w:uiPriority w:val="1"/>
+    <w:semiHidden/>
     <w:unhideWhenUsed/>
   </w:style>
   <w:style w:type="table" w:default="1" w:styleId="TableNormal">

</xml_diff>